<commit_message>
testing new settings debug
</commit_message>
<xml_diff>
--- a/Notes.docx
+++ b/Notes.docx
@@ -4,10 +4,113 @@
   <w:body>
     <w:p>
       <w:r>
-        <w:t xml:space="preserve">Don’t forget to set the variables os.env </w:t>
-      </w:r>
-      <w:r>
-        <w:t xml:space="preserve"> so you can find is it production or local</w:t>
+        <w:t xml:space="preserve">Don’t forget to set the variables </w:t>
+      </w:r>
+      <w:proofErr w:type="spellStart"/>
+      <w:proofErr w:type="gramStart"/>
+      <w:r>
+        <w:t>os.env</w:t>
+      </w:r>
+      <w:proofErr w:type="spellEnd"/>
+      <w:r>
+        <w:t xml:space="preserve"> </w:t>
+      </w:r>
+      <w:r>
+        <w:t xml:space="preserve"> so</w:t>
+      </w:r>
+      <w:proofErr w:type="gramEnd"/>
+      <w:r>
+        <w:t xml:space="preserve"> you can find is it production or local</w:t>
+      </w:r>
+    </w:p>
+    <w:p/>
+    <w:p>
+      <w:r>
+        <w:t xml:space="preserve">Solving the issue of switch </w:t>
+      </w:r>
+      <w:proofErr w:type="gramStart"/>
+      <w:r>
+        <w:t>checkout ”</w:t>
+      </w:r>
+      <w:proofErr w:type="spellStart"/>
+      <w:r>
+        <w:t>newbranch</w:t>
+      </w:r>
+      <w:proofErr w:type="spellEnd"/>
+      <w:proofErr w:type="gramEnd"/>
+      <w:r>
+        <w:t xml:space="preserve">”  not found </w:t>
+      </w:r>
+    </w:p>
+    <w:p>
+      <w:pPr>
+        <w:rPr>
+          <w:rFonts w:ascii="Cascadia Mono" w:hAnsi="Cascadia Mono"/>
+          <w:color w:val="0C0D0E"/>
+          <w:sz w:val="20"/>
+          <w:szCs w:val="20"/>
+          <w:shd w:val="clear" w:color="auto" w:fill="E3E6E8"/>
+        </w:rPr>
+      </w:pPr>
+      <w:r>
+        <w:rPr>
+          <w:rFonts w:ascii="Cascadia Mono" w:hAnsi="Cascadia Mono"/>
+          <w:color w:val="0C0D0E"/>
+          <w:sz w:val="20"/>
+          <w:szCs w:val="20"/>
+          <w:shd w:val="clear" w:color="auto" w:fill="E3E6E8"/>
+        </w:rPr>
+        <w:t>git fetch</w:t>
+      </w:r>
+    </w:p>
+    <w:p>
+      <w:pPr>
+        <w:rPr>
+          <w:rFonts w:ascii="Cascadia Mono" w:hAnsi="Cascadia Mono"/>
+          <w:color w:val="0C0D0E"/>
+          <w:sz w:val="20"/>
+          <w:szCs w:val="20"/>
+          <w:shd w:val="clear" w:color="auto" w:fill="E3E6E8"/>
+        </w:rPr>
+      </w:pPr>
+    </w:p>
+    <w:p/>
+    <w:p>
+      <w:r>
+        <w:t>in bash to update</w:t>
+      </w:r>
+    </w:p>
+    <w:p>
+      <w:pPr>
+        <w:rPr>
+          <w:rFonts w:ascii="Cascadia Mono" w:hAnsi="Cascadia Mono"/>
+          <w:color w:val="0C0D0E"/>
+          <w:sz w:val="20"/>
+          <w:szCs w:val="20"/>
+          <w:shd w:val="clear" w:color="auto" w:fill="E3E6E8"/>
+        </w:rPr>
+      </w:pPr>
+      <w:r>
+        <w:rPr>
+          <w:rFonts w:ascii="Cascadia Mono" w:hAnsi="Cascadia Mono"/>
+          <w:color w:val="0C0D0E"/>
+          <w:sz w:val="20"/>
+          <w:szCs w:val="20"/>
+          <w:shd w:val="clear" w:color="auto" w:fill="E3E6E8"/>
+        </w:rPr>
+        <w:t>git status</w:t>
+      </w:r>
+    </w:p>
+    <w:p>
+      <w:r>
+        <w:rPr>
+          <w:rFonts w:ascii="Cascadia Mono" w:hAnsi="Cascadia Mono"/>
+          <w:color w:val="0C0D0E"/>
+          <w:sz w:val="20"/>
+          <w:szCs w:val="20"/>
+          <w:shd w:val="clear" w:color="auto" w:fill="E3E6E8"/>
+        </w:rPr>
+        <w:t>git bash</w:t>
       </w:r>
     </w:p>
     <w:sectPr>

</xml_diff>